<commit_message>
Feitas pequenas correções gramaticais no relatório
</commit_message>
<xml_diff>
--- a/IPL-TeSP-PSI-MDS-2021-Template_Projeto_DA.docx
+++ b/IPL-TeSP-PSI-MDS-2021-Template_Projeto_DA.docx
@@ -4036,6 +4036,7 @@
         <w:t>Assim, ao longo deste relatório serão relatados em diferentes secções os seguintes temas: Definição do problema e análise de impacto, Análise concorrencial, Requisitos ágeis, desenho de mockups, desenho de diagrama de classes, identificação dos Stakeholders e da Scrum Team e uma conclusão de retrospetiva do projeto.</w:t>
       </w:r>
     </w:p>
+    <w:p/>
     <w:p>
       <w:pPr>
         <w:pStyle w:val="Ttulo2"/>
@@ -4132,13 +4133,13 @@
         <w:pStyle w:val="Ttulo3"/>
       </w:pPr>
       <w:bookmarkStart w:id="9" w:name="_Toc70877591"/>
-      <w:bookmarkStart w:id="10" w:name="_Hlk71189423"/>
-      <w:bookmarkStart w:id="11" w:name="_Toc71369090"/>
+      <w:bookmarkStart w:id="10" w:name="_Toc71369090"/>
+      <w:bookmarkStart w:id="11" w:name="_Hlk71189423"/>
       <w:r>
         <w:t>Pontos positivos</w:t>
       </w:r>
       <w:bookmarkEnd w:id="9"/>
-      <w:bookmarkEnd w:id="11"/>
+      <w:bookmarkEnd w:id="10"/>
     </w:p>
     <w:p>
       <w:pPr>
@@ -4287,31 +4288,18 @@
         <w:jc w:val="center"/>
       </w:pPr>
       <w:bookmarkStart w:id="14" w:name="_Toc71188059"/>
-      <w:bookmarkEnd w:id="10"/>
+      <w:bookmarkEnd w:id="11"/>
       <w:r>
         <w:t xml:space="preserve">Figura </w:t>
       </w:r>
-      <w:r>
-        <w:fldChar w:fldCharType="begin"/>
-      </w:r>
-      <w:r>
-        <w:instrText xml:space="preserve"> SEQ Figura \* ARABIC </w:instrText>
-      </w:r>
-      <w:r>
-        <w:fldChar w:fldCharType="separate"/>
-      </w:r>
-      <w:r>
-        <w:rPr>
-          <w:noProof/>
-        </w:rPr>
-        <w:t>1</w:t>
-      </w:r>
-      <w:r>
-        <w:rPr>
-          <w:noProof/>
-        </w:rPr>
-        <w:fldChar w:fldCharType="end"/>
-      </w:r>
+      <w:fldSimple w:instr=" SEQ Figura \* ARABIC ">
+        <w:r>
+          <w:rPr>
+            <w:noProof/>
+          </w:rPr>
+          <w:t>1</w:t>
+        </w:r>
+      </w:fldSimple>
       <w:r>
         <w:t xml:space="preserve"> - Análise de Impacto</w:t>
       </w:r>
@@ -4422,27 +4410,14 @@
       <w:r>
         <w:t xml:space="preserve">Tabela </w:t>
       </w:r>
-      <w:r>
-        <w:fldChar w:fldCharType="begin"/>
-      </w:r>
-      <w:r>
-        <w:instrText xml:space="preserve"> SEQ Tabela \* ARABIC </w:instrText>
-      </w:r>
-      <w:r>
-        <w:fldChar w:fldCharType="separate"/>
-      </w:r>
-      <w:r>
-        <w:rPr>
-          <w:noProof/>
-        </w:rPr>
-        <w:t>1</w:t>
-      </w:r>
-      <w:r>
-        <w:rPr>
-          <w:noProof/>
-        </w:rPr>
-        <w:fldChar w:fldCharType="end"/>
-      </w:r>
+      <w:fldSimple w:instr=" SEQ Tabela \* ARABIC ">
+        <w:r>
+          <w:rPr>
+            <w:noProof/>
+          </w:rPr>
+          <w:t>1</w:t>
+        </w:r>
+      </w:fldSimple>
       <w:r>
         <w:t xml:space="preserve"> – Descrição do </w:t>
       </w:r>
@@ -4838,27 +4813,14 @@
       <w:r>
         <w:t xml:space="preserve">Tabela </w:t>
       </w:r>
-      <w:r>
-        <w:fldChar w:fldCharType="begin"/>
-      </w:r>
-      <w:r>
-        <w:instrText xml:space="preserve"> SEQ Tabela \* ARABIC </w:instrText>
-      </w:r>
-      <w:r>
-        <w:fldChar w:fldCharType="separate"/>
-      </w:r>
-      <w:r>
-        <w:rPr>
-          <w:noProof/>
-        </w:rPr>
-        <w:t>2</w:t>
-      </w:r>
-      <w:r>
-        <w:rPr>
-          <w:noProof/>
-        </w:rPr>
-        <w:fldChar w:fldCharType="end"/>
-      </w:r>
+      <w:fldSimple w:instr=" SEQ Tabela \* ARABIC ">
+        <w:r>
+          <w:rPr>
+            <w:noProof/>
+          </w:rPr>
+          <w:t>2</w:t>
+        </w:r>
+      </w:fldSimple>
       <w:r>
         <w:t xml:space="preserve"> – Descrição do </w:t>
       </w:r>
@@ -5252,27 +5214,14 @@
       <w:r>
         <w:t xml:space="preserve">Tabela </w:t>
       </w:r>
-      <w:r>
-        <w:fldChar w:fldCharType="begin"/>
-      </w:r>
-      <w:r>
-        <w:instrText xml:space="preserve"> SEQ Tabela \* ARABIC </w:instrText>
-      </w:r>
-      <w:r>
-        <w:fldChar w:fldCharType="separate"/>
-      </w:r>
-      <w:r>
-        <w:rPr>
-          <w:noProof/>
-        </w:rPr>
-        <w:t>3</w:t>
-      </w:r>
-      <w:r>
-        <w:rPr>
-          <w:noProof/>
-        </w:rPr>
-        <w:fldChar w:fldCharType="end"/>
-      </w:r>
+      <w:fldSimple w:instr=" SEQ Tabela \* ARABIC ">
+        <w:r>
+          <w:rPr>
+            <w:noProof/>
+          </w:rPr>
+          <w:t>3</w:t>
+        </w:r>
+      </w:fldSimple>
       <w:r>
         <w:t xml:space="preserve"> – Descrição do </w:t>
       </w:r>
@@ -5619,27 +5568,14 @@
       <w:r>
         <w:t xml:space="preserve">Tabela </w:t>
       </w:r>
-      <w:r>
-        <w:fldChar w:fldCharType="begin"/>
-      </w:r>
-      <w:r>
-        <w:instrText xml:space="preserve"> SEQ Tabela \* ARABIC </w:instrText>
-      </w:r>
-      <w:r>
-        <w:fldChar w:fldCharType="separate"/>
-      </w:r>
-      <w:r>
-        <w:rPr>
-          <w:noProof/>
-        </w:rPr>
-        <w:t>4</w:t>
-      </w:r>
-      <w:r>
-        <w:rPr>
-          <w:noProof/>
-        </w:rPr>
-        <w:fldChar w:fldCharType="end"/>
-      </w:r>
+      <w:fldSimple w:instr=" SEQ Tabela \* ARABIC ">
+        <w:r>
+          <w:rPr>
+            <w:noProof/>
+          </w:rPr>
+          <w:t>4</w:t>
+        </w:r>
+      </w:fldSimple>
       <w:r>
         <w:t xml:space="preserve"> – Resumo das características dos Sistemas concorrenciais</w:t>
       </w:r>
@@ -6250,71 +6186,22 @@
       <w:r>
         <w:t xml:space="preserve">Figura </w:t>
       </w:r>
-      <w:r>
-        <w:fldChar w:fldCharType="begin"/>
-      </w:r>
-      <w:r>
-        <w:instrText xml:space="preserve"> SEQ Figura \* ARABIC </w:instrText>
-      </w:r>
-      <w:r>
-        <w:fldChar w:fldCharType="separate"/>
-      </w:r>
-      <w:r>
-        <w:rPr>
-          <w:noProof/>
-        </w:rPr>
-        <w:t>2</w:t>
-      </w:r>
-      <w:r>
-        <w:rPr>
-          <w:noProof/>
-        </w:rPr>
-        <w:fldChar w:fldCharType="end"/>
-      </w:r>
-      <w:r>
-        <w:t xml:space="preserve"> – Wireframe/</w:t>
-      </w:r>
-      <w:proofErr w:type="spellStart"/>
-      <w:r>
-        <w:t>Mockup</w:t>
-      </w:r>
-      <w:proofErr w:type="spellEnd"/>
-      <w:r>
-        <w:t xml:space="preserve"> do ecrã principal </w:t>
+      <w:fldSimple w:instr=" SEQ Figura \* ARABIC ">
+        <w:r>
+          <w:rPr>
+            <w:noProof/>
+          </w:rPr>
+          <w:t>2</w:t>
+        </w:r>
+      </w:fldSimple>
+      <w:r>
+        <w:t xml:space="preserve"> – Wireframe/Mockup do ecrã principal </w:t>
       </w:r>
       <w:r>
         <w:rPr>
           <w:highlight w:val="yellow"/>
         </w:rPr>
-        <w:t xml:space="preserve">(no exemplo: esq. Wireframe; </w:t>
-      </w:r>
-      <w:proofErr w:type="spellStart"/>
-      <w:r>
-        <w:rPr>
-          <w:highlight w:val="yellow"/>
-        </w:rPr>
-        <w:t>dir.</w:t>
-      </w:r>
-      <w:proofErr w:type="spellEnd"/>
-      <w:r>
-        <w:rPr>
-          <w:highlight w:val="yellow"/>
-        </w:rPr>
-        <w:t xml:space="preserve"> </w:t>
-      </w:r>
-      <w:proofErr w:type="spellStart"/>
-      <w:r>
-        <w:rPr>
-          <w:highlight w:val="yellow"/>
-        </w:rPr>
-        <w:t>Mockup</w:t>
-      </w:r>
-      <w:proofErr w:type="spellEnd"/>
-      <w:r>
-        <w:rPr>
-          <w:highlight w:val="yellow"/>
-        </w:rPr>
-        <w:t>)</w:t>
+        <w:t>(no exemplo: esq. Wireframe; dir. Mockup)</w:t>
       </w:r>
       <w:bookmarkEnd w:id="26"/>
     </w:p>
@@ -6402,27 +6289,14 @@
       <w:r>
         <w:t xml:space="preserve">Tabela </w:t>
       </w:r>
-      <w:r>
-        <w:fldChar w:fldCharType="begin"/>
-      </w:r>
-      <w:r>
-        <w:instrText xml:space="preserve"> SEQ Tabela \* ARABIC </w:instrText>
-      </w:r>
-      <w:r>
-        <w:fldChar w:fldCharType="separate"/>
-      </w:r>
-      <w:r>
-        <w:rPr>
-          <w:noProof/>
-        </w:rPr>
-        <w:t>5</w:t>
-      </w:r>
-      <w:r>
-        <w:rPr>
-          <w:noProof/>
-        </w:rPr>
-        <w:fldChar w:fldCharType="end"/>
-      </w:r>
+      <w:fldSimple w:instr=" SEQ Tabela \* ARABIC ">
+        <w:r>
+          <w:rPr>
+            <w:noProof/>
+          </w:rPr>
+          <w:t>5</w:t>
+        </w:r>
+      </w:fldSimple>
       <w:r>
         <w:t xml:space="preserve"> – Identificação e funções dos </w:t>
       </w:r>
@@ -6582,13 +6456,8 @@
           </w:tcPr>
           <w:p>
             <w:r>
-              <w:t xml:space="preserve">Product </w:t>
-            </w:r>
-            <w:proofErr w:type="spellStart"/>
-            <w:r>
-              <w:t>Owner</w:t>
-            </w:r>
-            <w:proofErr w:type="spellEnd"/>
+              <w:t>Product Owner</w:t>
+            </w:r>
           </w:p>
         </w:tc>
         <w:tc>
@@ -6949,7 +6818,6 @@
         </w:rPr>
         <w:t xml:space="preserve">As </w:t>
       </w:r>
-      <w:proofErr w:type="spellStart"/>
       <w:r>
         <w:rPr>
           <w:i/>
@@ -6958,40 +6826,11 @@
         </w:rPr>
         <w:t>issues</w:t>
       </w:r>
-      <w:proofErr w:type="spellEnd"/>
       <w:r>
         <w:rPr>
           <w:highlight w:val="yellow"/>
         </w:rPr>
-        <w:t xml:space="preserve"> devem ser estimadas em </w:t>
-      </w:r>
-      <w:proofErr w:type="spellStart"/>
-      <w:r>
-        <w:rPr>
-          <w:highlight w:val="yellow"/>
-        </w:rPr>
-        <w:t>Story</w:t>
-      </w:r>
-      <w:proofErr w:type="spellEnd"/>
-      <w:r>
-        <w:rPr>
-          <w:highlight w:val="yellow"/>
-        </w:rPr>
-        <w:t xml:space="preserve"> Points utilizando a sequência de </w:t>
-      </w:r>
-      <w:proofErr w:type="spellStart"/>
-      <w:r>
-        <w:rPr>
-          <w:highlight w:val="yellow"/>
-        </w:rPr>
-        <w:t>Fibonacci</w:t>
-      </w:r>
-      <w:proofErr w:type="spellEnd"/>
-      <w:r>
-        <w:rPr>
-          <w:highlight w:val="yellow"/>
-        </w:rPr>
-        <w:t>: 1, 2, 3, 5, 8, 13, 20</w:t>
+        <w:t xml:space="preserve"> devem ser estimadas em Story Points utilizando a sequência de Fibonacci: 1, 2, 3, 5, 8, 13, 20</w:t>
       </w:r>
       <w:r>
         <w:rPr>
@@ -7003,21 +6842,7 @@
         <w:rPr>
           <w:highlight w:val="yellow"/>
         </w:rPr>
-        <w:t>(</w:t>
-      </w:r>
-      <w:proofErr w:type="spellStart"/>
-      <w:r>
-        <w:rPr>
-          <w:highlight w:val="yellow"/>
-        </w:rPr>
-        <w:t>máx</w:t>
-      </w:r>
-      <w:proofErr w:type="spellEnd"/>
-      <w:r>
-        <w:rPr>
-          <w:highlight w:val="yellow"/>
-        </w:rPr>
-        <w:t>).&gt;</w:t>
+        <w:t>(máx).&gt;</w:t>
       </w:r>
     </w:p>
     <w:p>
@@ -7113,21 +6938,7 @@
         <w:rPr>
           <w:highlight w:val="yellow"/>
         </w:rPr>
-        <w:t xml:space="preserve">Focar nestes 3 e evitar o Como (excluir aspetos de desenho, interface design </w:t>
-      </w:r>
-      <w:proofErr w:type="spellStart"/>
-      <w:r>
-        <w:rPr>
-          <w:highlight w:val="yellow"/>
-        </w:rPr>
-        <w:t>statements</w:t>
-      </w:r>
-      <w:proofErr w:type="spellEnd"/>
-      <w:r>
-        <w:rPr>
-          <w:highlight w:val="yellow"/>
-        </w:rPr>
-        <w:t>).</w:t>
+        <w:t>Focar nestes 3 e evitar o Como (excluir aspetos de desenho, interface design statements).</w:t>
       </w:r>
     </w:p>
     <w:p>
@@ -7173,35 +6984,7 @@
         <w:rPr>
           <w:highlight w:val="yellow"/>
         </w:rPr>
-        <w:t xml:space="preserve">].” – como é que o desejo imediato deles para fazer algo se integra na </w:t>
-      </w:r>
-      <w:proofErr w:type="spellStart"/>
-      <w:r>
-        <w:rPr>
-          <w:highlight w:val="yellow"/>
-        </w:rPr>
-        <w:t>big</w:t>
-      </w:r>
-      <w:proofErr w:type="spellEnd"/>
-      <w:r>
-        <w:rPr>
-          <w:highlight w:val="yellow"/>
-        </w:rPr>
-        <w:t xml:space="preserve"> </w:t>
-      </w:r>
-      <w:proofErr w:type="spellStart"/>
-      <w:r>
-        <w:rPr>
-          <w:highlight w:val="yellow"/>
-        </w:rPr>
-        <w:t>picture</w:t>
-      </w:r>
-      <w:proofErr w:type="spellEnd"/>
-      <w:r>
-        <w:rPr>
-          <w:highlight w:val="yellow"/>
-        </w:rPr>
-        <w:t>? Qual o objetivo geral que estão a tentar atingir? Qual o principal problema que precisa de ser resolvido?</w:t>
+        <w:t>].” – como é que o desejo imediato deles para fazer algo se integra na big picture? Qual o objetivo geral que estão a tentar atingir? Qual o principal problema que precisa de ser resolvido?</w:t>
       </w:r>
     </w:p>
     <w:p/>
@@ -7975,13 +7758,17 @@
       <w:r>
         <w:t xml:space="preserve"> de </w:t>
       </w:r>
-      <w:proofErr w:type="gramStart"/>
-      <w:r>
-        <w:t>Maio</w:t>
-      </w:r>
-      <w:proofErr w:type="gramEnd"/>
-      <w:r>
-        <w:t xml:space="preserve"> de 2021 a 16 de Maio de 2021</w:t>
+      <w:r>
+        <w:t>maio</w:t>
+      </w:r>
+      <w:r>
+        <w:t xml:space="preserve"> de 2021 a 16 de </w:t>
+      </w:r>
+      <w:r>
+        <w:t>maio</w:t>
+      </w:r>
+      <w:r>
+        <w:t xml:space="preserve"> de 2021</w:t>
       </w:r>
       <w:r>
         <w:t>)</w:t>
@@ -8007,13 +7794,8 @@
         <w:pStyle w:val="Ttulo4"/>
       </w:pPr>
       <w:r>
-        <w:t xml:space="preserve">Sprint </w:t>
-      </w:r>
-      <w:proofErr w:type="spellStart"/>
-      <w:r>
-        <w:t>Planning</w:t>
-      </w:r>
-      <w:proofErr w:type="spellEnd"/>
+        <w:t>Sprint Planning</w:t>
+      </w:r>
     </w:p>
     <w:tbl>
       <w:tblPr>
@@ -8095,11 +7877,9 @@
             <w:r>
               <w:t xml:space="preserve"> de </w:t>
             </w:r>
-            <w:proofErr w:type="gramStart"/>
-            <w:r>
-              <w:t>Maio</w:t>
-            </w:r>
-            <w:proofErr w:type="gramEnd"/>
+            <w:r>
+              <w:t>maio</w:t>
+            </w:r>
             <w:r>
               <w:t xml:space="preserve"> de 2021</w:t>
             </w:r>
@@ -8262,11 +8042,9 @@
             <w:r>
               <w:t xml:space="preserve"> de </w:t>
             </w:r>
-            <w:proofErr w:type="gramStart"/>
-            <w:r>
-              <w:t>Maio</w:t>
-            </w:r>
-            <w:proofErr w:type="gramEnd"/>
+            <w:r>
+              <w:t>maio</w:t>
+            </w:r>
             <w:r>
               <w:t xml:space="preserve"> de 2021</w:t>
             </w:r>
@@ -8744,11 +8522,9 @@
             <w:r>
               <w:t xml:space="preserve">10 de </w:t>
             </w:r>
-            <w:proofErr w:type="gramStart"/>
-            <w:r>
-              <w:t>Maio</w:t>
-            </w:r>
-            <w:proofErr w:type="gramEnd"/>
+            <w:r>
+              <w:t>maio</w:t>
+            </w:r>
             <w:r>
               <w:t xml:space="preserve"> de 2021</w:t>
             </w:r>
@@ -9141,13 +8917,8 @@
       </w:pPr>
       <w:r>
         <w:lastRenderedPageBreak/>
-        <w:t xml:space="preserve">Sprint </w:t>
-      </w:r>
-      <w:proofErr w:type="spellStart"/>
-      <w:r>
-        <w:t>Retrospective</w:t>
-      </w:r>
-      <w:proofErr w:type="spellEnd"/>
+        <w:t>Sprint Retrospective</w:t>
+      </w:r>
     </w:p>
     <w:tbl>
       <w:tblPr>
@@ -9226,11 +8997,9 @@
             <w:r>
               <w:t xml:space="preserve">16 de </w:t>
             </w:r>
-            <w:proofErr w:type="gramStart"/>
-            <w:r>
-              <w:t>Maio</w:t>
-            </w:r>
-            <w:proofErr w:type="gramEnd"/>
+            <w:r>
+              <w:t>maio</w:t>
+            </w:r>
             <w:r>
               <w:t xml:space="preserve"> de 2021</w:t>
             </w:r>
@@ -9271,7 +9040,6 @@
               </w:rPr>
               <w:t xml:space="preserve">, tirar conclusões acerca de 1 dos gráficos de </w:t>
             </w:r>
-            <w:proofErr w:type="spellStart"/>
             <w:r>
               <w:rPr>
                 <w:b w:val="0"/>
@@ -9280,9 +9048,16 @@
                 <w:iCs/>
                 <w:highlight w:val="yellow"/>
               </w:rPr>
-              <w:t>burn</w:t>
-            </w:r>
-            <w:proofErr w:type="spellEnd"/>
+              <w:t>burn down</w:t>
+            </w:r>
+            <w:r>
+              <w:rPr>
+                <w:b w:val="0"/>
+                <w:bCs w:val="0"/>
+                <w:highlight w:val="yellow"/>
+              </w:rPr>
+              <w:t xml:space="preserve"> ou </w:t>
+            </w:r>
             <w:r>
               <w:rPr>
                 <w:b w:val="0"/>
@@ -9291,62 +9066,8 @@
                 <w:iCs/>
                 <w:highlight w:val="yellow"/>
               </w:rPr>
-              <w:t xml:space="preserve"> </w:t>
-            </w:r>
-            <w:proofErr w:type="spellStart"/>
-            <w:r>
-              <w:rPr>
-                <w:b w:val="0"/>
-                <w:bCs w:val="0"/>
-                <w:i/>
-                <w:iCs/>
-                <w:highlight w:val="yellow"/>
-              </w:rPr>
-              <w:t>down</w:t>
-            </w:r>
-            <w:proofErr w:type="spellEnd"/>
-            <w:r>
-              <w:rPr>
-                <w:b w:val="0"/>
-                <w:bCs w:val="0"/>
-                <w:highlight w:val="yellow"/>
-              </w:rPr>
-              <w:t xml:space="preserve"> ou </w:t>
-            </w:r>
-            <w:proofErr w:type="spellStart"/>
-            <w:r>
-              <w:rPr>
-                <w:b w:val="0"/>
-                <w:bCs w:val="0"/>
-                <w:i/>
-                <w:iCs/>
-                <w:highlight w:val="yellow"/>
-              </w:rPr>
-              <w:t>burn</w:t>
-            </w:r>
-            <w:proofErr w:type="spellEnd"/>
-            <w:r>
-              <w:rPr>
-                <w:b w:val="0"/>
-                <w:bCs w:val="0"/>
-                <w:i/>
-                <w:iCs/>
-                <w:highlight w:val="yellow"/>
-              </w:rPr>
-              <w:t xml:space="preserve"> </w:t>
-            </w:r>
-            <w:proofErr w:type="spellStart"/>
-            <w:r>
-              <w:rPr>
-                <w:b w:val="0"/>
-                <w:bCs w:val="0"/>
-                <w:i/>
-                <w:iCs/>
-                <w:highlight w:val="yellow"/>
-              </w:rPr>
-              <w:t>up</w:t>
-            </w:r>
-            <w:proofErr w:type="spellEnd"/>
+              <w:t>burn up</w:t>
+            </w:r>
             <w:r>
               <w:rPr>
                 <w:b w:val="0"/>
@@ -9431,25 +9152,7 @@
                 <w:bCs w:val="0"/>
                 <w:highlight w:val="yellow"/>
               </w:rPr>
-              <w:t xml:space="preserve">retirar do </w:t>
-            </w:r>
-            <w:proofErr w:type="spellStart"/>
-            <w:r>
-              <w:rPr>
-                <w:b w:val="0"/>
-                <w:bCs w:val="0"/>
-                <w:highlight w:val="yellow"/>
-              </w:rPr>
-              <w:t>jira</w:t>
-            </w:r>
-            <w:proofErr w:type="spellEnd"/>
-            <w:r>
-              <w:rPr>
-                <w:b w:val="0"/>
-                <w:bCs w:val="0"/>
-                <w:highlight w:val="yellow"/>
-              </w:rPr>
-              <w:t xml:space="preserve"> </w:t>
+              <w:t xml:space="preserve">retirar do jira </w:t>
             </w:r>
             <w:r>
               <w:rPr>
@@ -9528,13 +9231,17 @@
       <w:r>
         <w:t xml:space="preserve">17 de </w:t>
       </w:r>
-      <w:proofErr w:type="gramStart"/>
-      <w:r>
-        <w:t>Maio</w:t>
-      </w:r>
-      <w:proofErr w:type="gramEnd"/>
-      <w:r>
-        <w:t xml:space="preserve"> de 2021 a 31 de Maio de 2021</w:t>
+      <w:r>
+        <w:t>maio</w:t>
+      </w:r>
+      <w:r>
+        <w:t xml:space="preserve"> de 2021 a 31 de </w:t>
+      </w:r>
+      <w:r>
+        <w:t>maio</w:t>
+      </w:r>
+      <w:r>
+        <w:t xml:space="preserve"> de 2021</w:t>
       </w:r>
       <w:r>
         <w:t>)</w:t>
@@ -9560,13 +9267,8 @@
         <w:pStyle w:val="Ttulo4"/>
       </w:pPr>
       <w:r>
-        <w:t xml:space="preserve">Sprint </w:t>
-      </w:r>
-      <w:proofErr w:type="spellStart"/>
-      <w:r>
-        <w:t>Planning</w:t>
-      </w:r>
-      <w:proofErr w:type="spellEnd"/>
+        <w:t>Sprint Planning</w:t>
+      </w:r>
     </w:p>
     <w:p/>
     <w:tbl>
@@ -9646,11 +9348,9 @@
             <w:r>
               <w:t xml:space="preserve">17 de </w:t>
             </w:r>
-            <w:proofErr w:type="gramStart"/>
-            <w:r>
-              <w:t>Maio</w:t>
-            </w:r>
-            <w:proofErr w:type="gramEnd"/>
+            <w:r>
+              <w:t>maio</w:t>
+            </w:r>
             <w:r>
               <w:t xml:space="preserve"> de 2021</w:t>
             </w:r>
@@ -9681,25 +9381,7 @@
                 <w:bCs w:val="0"/>
                 <w:highlight w:val="yellow"/>
               </w:rPr>
-              <w:t xml:space="preserve">&lt;retirar do </w:t>
-            </w:r>
-            <w:proofErr w:type="spellStart"/>
-            <w:r>
-              <w:rPr>
-                <w:b w:val="0"/>
-                <w:bCs w:val="0"/>
-                <w:highlight w:val="yellow"/>
-              </w:rPr>
-              <w:t>jira</w:t>
-            </w:r>
-            <w:proofErr w:type="spellEnd"/>
-            <w:r>
-              <w:rPr>
-                <w:b w:val="0"/>
-                <w:bCs w:val="0"/>
-                <w:highlight w:val="yellow"/>
-              </w:rPr>
-              <w:t xml:space="preserve"> a imagem</w:t>
+              <w:t>&lt;retirar do jira a imagem</w:t>
             </w:r>
             <w:r>
               <w:rPr>
@@ -9811,11 +9493,9 @@
             <w:r>
               <w:t xml:space="preserve">17 de </w:t>
             </w:r>
-            <w:proofErr w:type="gramStart"/>
-            <w:r>
-              <w:t>Maio</w:t>
-            </w:r>
-            <w:proofErr w:type="gramEnd"/>
+            <w:r>
+              <w:t>maio</w:t>
+            </w:r>
             <w:r>
               <w:t xml:space="preserve"> de 2021</w:t>
             </w:r>
@@ -10216,11 +9896,9 @@
             <w:r>
               <w:t xml:space="preserve">24 de </w:t>
             </w:r>
-            <w:proofErr w:type="gramStart"/>
-            <w:r>
-              <w:t>Maio</w:t>
-            </w:r>
-            <w:proofErr w:type="gramEnd"/>
+            <w:r>
+              <w:t>maio</w:t>
+            </w:r>
             <w:r>
               <w:t xml:space="preserve"> de 2021</w:t>
             </w:r>
@@ -10550,13 +10228,8 @@
         <w:pStyle w:val="Ttulo4"/>
       </w:pPr>
       <w:r>
-        <w:t xml:space="preserve">Sprint </w:t>
-      </w:r>
-      <w:proofErr w:type="spellStart"/>
-      <w:r>
-        <w:t>Retrospective</w:t>
-      </w:r>
-      <w:proofErr w:type="spellEnd"/>
+        <w:t>Sprint Retrospective</w:t>
+      </w:r>
     </w:p>
     <w:tbl>
       <w:tblPr>
@@ -10635,11 +10308,9 @@
             <w:r>
               <w:t xml:space="preserve">31 de </w:t>
             </w:r>
-            <w:proofErr w:type="gramStart"/>
-            <w:r>
-              <w:t>Maio</w:t>
-            </w:r>
-            <w:proofErr w:type="gramEnd"/>
+            <w:r>
+              <w:t>maio</w:t>
+            </w:r>
             <w:r>
               <w:t xml:space="preserve"> de 2021</w:t>
             </w:r>
@@ -10680,7 +10351,6 @@
               </w:rPr>
               <w:t xml:space="preserve">, tirar conclusões acerca de 1 dos gráficos de </w:t>
             </w:r>
-            <w:proofErr w:type="spellStart"/>
             <w:r>
               <w:rPr>
                 <w:b w:val="0"/>
@@ -10689,9 +10359,16 @@
                 <w:iCs/>
                 <w:highlight w:val="yellow"/>
               </w:rPr>
-              <w:t>burn</w:t>
-            </w:r>
-            <w:proofErr w:type="spellEnd"/>
+              <w:t>burn down</w:t>
+            </w:r>
+            <w:r>
+              <w:rPr>
+                <w:b w:val="0"/>
+                <w:bCs w:val="0"/>
+                <w:highlight w:val="yellow"/>
+              </w:rPr>
+              <w:t xml:space="preserve"> ou </w:t>
+            </w:r>
             <w:r>
               <w:rPr>
                 <w:b w:val="0"/>
@@ -10700,62 +10377,8 @@
                 <w:iCs/>
                 <w:highlight w:val="yellow"/>
               </w:rPr>
-              <w:t xml:space="preserve"> </w:t>
-            </w:r>
-            <w:proofErr w:type="spellStart"/>
-            <w:r>
-              <w:rPr>
-                <w:b w:val="0"/>
-                <w:bCs w:val="0"/>
-                <w:i/>
-                <w:iCs/>
-                <w:highlight w:val="yellow"/>
-              </w:rPr>
-              <w:t>down</w:t>
-            </w:r>
-            <w:proofErr w:type="spellEnd"/>
-            <w:r>
-              <w:rPr>
-                <w:b w:val="0"/>
-                <w:bCs w:val="0"/>
-                <w:highlight w:val="yellow"/>
-              </w:rPr>
-              <w:t xml:space="preserve"> ou </w:t>
-            </w:r>
-            <w:proofErr w:type="spellStart"/>
-            <w:r>
-              <w:rPr>
-                <w:b w:val="0"/>
-                <w:bCs w:val="0"/>
-                <w:i/>
-                <w:iCs/>
-                <w:highlight w:val="yellow"/>
-              </w:rPr>
-              <w:t>burn</w:t>
-            </w:r>
-            <w:proofErr w:type="spellEnd"/>
-            <w:r>
-              <w:rPr>
-                <w:b w:val="0"/>
-                <w:bCs w:val="0"/>
-                <w:i/>
-                <w:iCs/>
-                <w:highlight w:val="yellow"/>
-              </w:rPr>
-              <w:t xml:space="preserve"> </w:t>
-            </w:r>
-            <w:proofErr w:type="spellStart"/>
-            <w:r>
-              <w:rPr>
-                <w:b w:val="0"/>
-                <w:bCs w:val="0"/>
-                <w:i/>
-                <w:iCs/>
-                <w:highlight w:val="yellow"/>
-              </w:rPr>
-              <w:t>up</w:t>
-            </w:r>
-            <w:proofErr w:type="spellEnd"/>
+              <w:t>burn up</w:t>
+            </w:r>
             <w:r>
               <w:rPr>
                 <w:b w:val="0"/>
@@ -10840,25 +10463,7 @@
                 <w:bCs w:val="0"/>
                 <w:highlight w:val="yellow"/>
               </w:rPr>
-              <w:t xml:space="preserve">retirar do </w:t>
-            </w:r>
-            <w:proofErr w:type="spellStart"/>
-            <w:r>
-              <w:rPr>
-                <w:b w:val="0"/>
-                <w:bCs w:val="0"/>
-                <w:highlight w:val="yellow"/>
-              </w:rPr>
-              <w:t>jira</w:t>
-            </w:r>
-            <w:proofErr w:type="spellEnd"/>
-            <w:r>
-              <w:rPr>
-                <w:b w:val="0"/>
-                <w:bCs w:val="0"/>
-                <w:highlight w:val="yellow"/>
-              </w:rPr>
-              <w:t xml:space="preserve"> </w:t>
+              <w:t xml:space="preserve">retirar do jira </w:t>
             </w:r>
             <w:r>
               <w:rPr>
@@ -10910,13 +10515,17 @@
       <w:r>
         <w:t xml:space="preserve">31 de </w:t>
       </w:r>
-      <w:proofErr w:type="gramStart"/>
-      <w:r>
-        <w:t>Maio</w:t>
-      </w:r>
-      <w:proofErr w:type="gramEnd"/>
-      <w:r>
-        <w:t xml:space="preserve"> de 2021 a 13 de Junho de 2021</w:t>
+      <w:r>
+        <w:t>maio</w:t>
+      </w:r>
+      <w:r>
+        <w:t xml:space="preserve"> de 2021 a 13 de </w:t>
+      </w:r>
+      <w:r>
+        <w:t>junho</w:t>
+      </w:r>
+      <w:r>
+        <w:t xml:space="preserve"> de 2021</w:t>
       </w:r>
       <w:r>
         <w:t>)</w:t>
@@ -10939,13 +10548,8 @@
         <w:pStyle w:val="Ttulo4"/>
       </w:pPr>
       <w:r>
-        <w:t xml:space="preserve">Sprint </w:t>
-      </w:r>
-      <w:proofErr w:type="spellStart"/>
-      <w:r>
-        <w:t>Planning</w:t>
-      </w:r>
-      <w:proofErr w:type="spellEnd"/>
+        <w:t>Sprint Planning</w:t>
+      </w:r>
     </w:p>
     <w:tbl>
       <w:tblPr>
@@ -11024,11 +10628,9 @@
             <w:r>
               <w:t xml:space="preserve">31 de </w:t>
             </w:r>
-            <w:proofErr w:type="gramStart"/>
-            <w:r>
-              <w:t>Maio</w:t>
-            </w:r>
-            <w:proofErr w:type="gramEnd"/>
+            <w:r>
+              <w:t>maio</w:t>
+            </w:r>
             <w:r>
               <w:t xml:space="preserve"> de 2021</w:t>
             </w:r>
@@ -11059,25 +10661,7 @@
                 <w:bCs w:val="0"/>
                 <w:highlight w:val="yellow"/>
               </w:rPr>
-              <w:t xml:space="preserve">&lt;retirar do </w:t>
-            </w:r>
-            <w:proofErr w:type="spellStart"/>
-            <w:r>
-              <w:rPr>
-                <w:b w:val="0"/>
-                <w:bCs w:val="0"/>
-                <w:highlight w:val="yellow"/>
-              </w:rPr>
-              <w:t>jira</w:t>
-            </w:r>
-            <w:proofErr w:type="spellEnd"/>
-            <w:r>
-              <w:rPr>
-                <w:b w:val="0"/>
-                <w:bCs w:val="0"/>
-                <w:highlight w:val="yellow"/>
-              </w:rPr>
-              <w:t xml:space="preserve"> a imagem</w:t>
+              <w:t>&lt;retirar do jira a imagem</w:t>
             </w:r>
             <w:r>
               <w:rPr>
@@ -11189,11 +10773,9 @@
             <w:r>
               <w:t xml:space="preserve">31 de </w:t>
             </w:r>
-            <w:proofErr w:type="gramStart"/>
-            <w:r>
-              <w:t>Maio</w:t>
-            </w:r>
-            <w:proofErr w:type="gramEnd"/>
+            <w:r>
+              <w:t>maio</w:t>
+            </w:r>
             <w:r>
               <w:t xml:space="preserve"> de 2021</w:t>
             </w:r>
@@ -11595,11 +11177,9 @@
             <w:r>
               <w:t xml:space="preserve">6 de </w:t>
             </w:r>
-            <w:proofErr w:type="gramStart"/>
-            <w:r>
-              <w:t>Junho</w:t>
-            </w:r>
-            <w:proofErr w:type="gramEnd"/>
+            <w:r>
+              <w:t>junho</w:t>
+            </w:r>
             <w:r>
               <w:t xml:space="preserve"> de 2021</w:t>
             </w:r>
@@ -11928,13 +11508,8 @@
         <w:pStyle w:val="Ttulo4"/>
       </w:pPr>
       <w:r>
-        <w:t xml:space="preserve">Sprint </w:t>
-      </w:r>
-      <w:proofErr w:type="spellStart"/>
-      <w:r>
-        <w:t>Retrospective</w:t>
-      </w:r>
-      <w:proofErr w:type="spellEnd"/>
+        <w:t>Sprint Retrospective</w:t>
+      </w:r>
     </w:p>
     <w:tbl>
       <w:tblPr>
@@ -12013,11 +11588,9 @@
             <w:r>
               <w:t xml:space="preserve">13 de </w:t>
             </w:r>
-            <w:proofErr w:type="gramStart"/>
-            <w:r>
-              <w:t>Junho</w:t>
-            </w:r>
-            <w:proofErr w:type="gramEnd"/>
+            <w:r>
+              <w:t>junho</w:t>
+            </w:r>
             <w:r>
               <w:t xml:space="preserve"> de 2021</w:t>
             </w:r>
@@ -12058,7 +11631,6 @@
               </w:rPr>
               <w:t xml:space="preserve">, tirar conclusões acerca de 1 dos gráficos de </w:t>
             </w:r>
-            <w:proofErr w:type="spellStart"/>
             <w:r>
               <w:rPr>
                 <w:b w:val="0"/>
@@ -12067,9 +11639,16 @@
                 <w:iCs/>
                 <w:highlight w:val="yellow"/>
               </w:rPr>
-              <w:t>burn</w:t>
-            </w:r>
-            <w:proofErr w:type="spellEnd"/>
+              <w:t>burn down</w:t>
+            </w:r>
+            <w:r>
+              <w:rPr>
+                <w:b w:val="0"/>
+                <w:bCs w:val="0"/>
+                <w:highlight w:val="yellow"/>
+              </w:rPr>
+              <w:t xml:space="preserve"> ou </w:t>
+            </w:r>
             <w:r>
               <w:rPr>
                 <w:b w:val="0"/>
@@ -12078,62 +11657,8 @@
                 <w:iCs/>
                 <w:highlight w:val="yellow"/>
               </w:rPr>
-              <w:t xml:space="preserve"> </w:t>
-            </w:r>
-            <w:proofErr w:type="spellStart"/>
-            <w:r>
-              <w:rPr>
-                <w:b w:val="0"/>
-                <w:bCs w:val="0"/>
-                <w:i/>
-                <w:iCs/>
-                <w:highlight w:val="yellow"/>
-              </w:rPr>
-              <w:t>down</w:t>
-            </w:r>
-            <w:proofErr w:type="spellEnd"/>
-            <w:r>
-              <w:rPr>
-                <w:b w:val="0"/>
-                <w:bCs w:val="0"/>
-                <w:highlight w:val="yellow"/>
-              </w:rPr>
-              <w:t xml:space="preserve"> ou </w:t>
-            </w:r>
-            <w:proofErr w:type="spellStart"/>
-            <w:r>
-              <w:rPr>
-                <w:b w:val="0"/>
-                <w:bCs w:val="0"/>
-                <w:i/>
-                <w:iCs/>
-                <w:highlight w:val="yellow"/>
-              </w:rPr>
-              <w:t>burn</w:t>
-            </w:r>
-            <w:proofErr w:type="spellEnd"/>
-            <w:r>
-              <w:rPr>
-                <w:b w:val="0"/>
-                <w:bCs w:val="0"/>
-                <w:i/>
-                <w:iCs/>
-                <w:highlight w:val="yellow"/>
-              </w:rPr>
-              <w:t xml:space="preserve"> </w:t>
-            </w:r>
-            <w:proofErr w:type="spellStart"/>
-            <w:r>
-              <w:rPr>
-                <w:b w:val="0"/>
-                <w:bCs w:val="0"/>
-                <w:i/>
-                <w:iCs/>
-                <w:highlight w:val="yellow"/>
-              </w:rPr>
-              <w:t>up</w:t>
-            </w:r>
-            <w:proofErr w:type="spellEnd"/>
+              <w:t>burn up</w:t>
+            </w:r>
             <w:r>
               <w:rPr>
                 <w:b w:val="0"/>
@@ -12218,25 +11743,7 @@
                 <w:bCs w:val="0"/>
                 <w:highlight w:val="yellow"/>
               </w:rPr>
-              <w:t xml:space="preserve">retirar do </w:t>
-            </w:r>
-            <w:proofErr w:type="spellStart"/>
-            <w:r>
-              <w:rPr>
-                <w:b w:val="0"/>
-                <w:bCs w:val="0"/>
-                <w:highlight w:val="yellow"/>
-              </w:rPr>
-              <w:t>jira</w:t>
-            </w:r>
-            <w:proofErr w:type="spellEnd"/>
-            <w:r>
-              <w:rPr>
-                <w:b w:val="0"/>
-                <w:bCs w:val="0"/>
-                <w:highlight w:val="yellow"/>
-              </w:rPr>
-              <w:t xml:space="preserve"> </w:t>
+              <w:t xml:space="preserve">retirar do jira </w:t>
             </w:r>
             <w:r>
               <w:rPr>
@@ -12287,13 +11794,17 @@
       <w:r>
         <w:t xml:space="preserve">14 de </w:t>
       </w:r>
-      <w:proofErr w:type="gramStart"/>
-      <w:r>
-        <w:t>Junho</w:t>
-      </w:r>
-      <w:proofErr w:type="gramEnd"/>
-      <w:r>
-        <w:t xml:space="preserve"> de 2021 a 26 de Junho de 2021</w:t>
+      <w:r>
+        <w:t>junho</w:t>
+      </w:r>
+      <w:r>
+        <w:t xml:space="preserve"> de 2021 a 26 de </w:t>
+      </w:r>
+      <w:r>
+        <w:t>junho</w:t>
+      </w:r>
+      <w:r>
+        <w:t xml:space="preserve"> de 2021</w:t>
       </w:r>
       <w:r>
         <w:t>)</w:t>
@@ -12316,13 +11827,8 @@
         <w:pStyle w:val="Ttulo4"/>
       </w:pPr>
       <w:r>
-        <w:t xml:space="preserve">Sprint </w:t>
-      </w:r>
-      <w:proofErr w:type="spellStart"/>
-      <w:r>
-        <w:t>Planning</w:t>
-      </w:r>
-      <w:proofErr w:type="spellEnd"/>
+        <w:t>Sprint Planning</w:t>
+      </w:r>
     </w:p>
     <w:tbl>
       <w:tblPr>
@@ -12401,11 +11907,9 @@
             <w:r>
               <w:t xml:space="preserve">14 de </w:t>
             </w:r>
-            <w:proofErr w:type="gramStart"/>
-            <w:r>
-              <w:t>Junho</w:t>
-            </w:r>
-            <w:proofErr w:type="gramEnd"/>
+            <w:r>
+              <w:t>junho</w:t>
+            </w:r>
             <w:r>
               <w:t xml:space="preserve"> de 2021</w:t>
             </w:r>
@@ -12436,25 +11940,7 @@
                 <w:bCs w:val="0"/>
                 <w:highlight w:val="yellow"/>
               </w:rPr>
-              <w:t xml:space="preserve">&lt;retirar do </w:t>
-            </w:r>
-            <w:proofErr w:type="spellStart"/>
-            <w:r>
-              <w:rPr>
-                <w:b w:val="0"/>
-                <w:bCs w:val="0"/>
-                <w:highlight w:val="yellow"/>
-              </w:rPr>
-              <w:t>jira</w:t>
-            </w:r>
-            <w:proofErr w:type="spellEnd"/>
-            <w:r>
-              <w:rPr>
-                <w:b w:val="0"/>
-                <w:bCs w:val="0"/>
-                <w:highlight w:val="yellow"/>
-              </w:rPr>
-              <w:t xml:space="preserve"> a imagem</w:t>
+              <w:t>&lt;retirar do jira a imagem</w:t>
             </w:r>
             <w:r>
               <w:rPr>
@@ -12568,11 +12054,9 @@
             <w:r>
               <w:t xml:space="preserve">14 de </w:t>
             </w:r>
-            <w:proofErr w:type="gramStart"/>
-            <w:r>
-              <w:t>Junho</w:t>
-            </w:r>
-            <w:proofErr w:type="gramEnd"/>
+            <w:r>
+              <w:t>junho</w:t>
+            </w:r>
             <w:r>
               <w:t xml:space="preserve"> de 2021</w:t>
             </w:r>
@@ -12973,11 +12457,9 @@
             <w:r>
               <w:t xml:space="preserve">21 de </w:t>
             </w:r>
-            <w:proofErr w:type="gramStart"/>
-            <w:r>
-              <w:t>Junho</w:t>
-            </w:r>
-            <w:proofErr w:type="gramEnd"/>
+            <w:r>
+              <w:t>junho</w:t>
+            </w:r>
             <w:r>
               <w:t xml:space="preserve"> de 2021</w:t>
             </w:r>
@@ -13306,13 +12788,8 @@
         <w:pStyle w:val="Ttulo4"/>
       </w:pPr>
       <w:r>
-        <w:t xml:space="preserve">Sprint </w:t>
-      </w:r>
-      <w:proofErr w:type="spellStart"/>
-      <w:r>
-        <w:t>Retrospective</w:t>
-      </w:r>
-      <w:proofErr w:type="spellEnd"/>
+        <w:t>Sprint Retrospective</w:t>
+      </w:r>
     </w:p>
     <w:tbl>
       <w:tblPr>
@@ -13391,11 +12868,9 @@
             <w:r>
               <w:t xml:space="preserve">26 de </w:t>
             </w:r>
-            <w:proofErr w:type="gramStart"/>
-            <w:r>
-              <w:t>Junho</w:t>
-            </w:r>
-            <w:proofErr w:type="gramEnd"/>
+            <w:r>
+              <w:t>junho</w:t>
+            </w:r>
             <w:r>
               <w:t xml:space="preserve"> de 2021</w:t>
             </w:r>
@@ -13436,7 +12911,6 @@
               </w:rPr>
               <w:t xml:space="preserve">, tirar conclusões acerca de 1 dos gráficos de </w:t>
             </w:r>
-            <w:proofErr w:type="spellStart"/>
             <w:r>
               <w:rPr>
                 <w:b w:val="0"/>
@@ -13445,9 +12919,16 @@
                 <w:iCs/>
                 <w:highlight w:val="yellow"/>
               </w:rPr>
-              <w:t>burn</w:t>
-            </w:r>
-            <w:proofErr w:type="spellEnd"/>
+              <w:t>burn down</w:t>
+            </w:r>
+            <w:r>
+              <w:rPr>
+                <w:b w:val="0"/>
+                <w:bCs w:val="0"/>
+                <w:highlight w:val="yellow"/>
+              </w:rPr>
+              <w:t xml:space="preserve"> ou </w:t>
+            </w:r>
             <w:r>
               <w:rPr>
                 <w:b w:val="0"/>
@@ -13456,62 +12937,8 @@
                 <w:iCs/>
                 <w:highlight w:val="yellow"/>
               </w:rPr>
-              <w:t xml:space="preserve"> </w:t>
-            </w:r>
-            <w:proofErr w:type="spellStart"/>
-            <w:r>
-              <w:rPr>
-                <w:b w:val="0"/>
-                <w:bCs w:val="0"/>
-                <w:i/>
-                <w:iCs/>
-                <w:highlight w:val="yellow"/>
-              </w:rPr>
-              <w:t>down</w:t>
-            </w:r>
-            <w:proofErr w:type="spellEnd"/>
-            <w:r>
-              <w:rPr>
-                <w:b w:val="0"/>
-                <w:bCs w:val="0"/>
-                <w:highlight w:val="yellow"/>
-              </w:rPr>
-              <w:t xml:space="preserve"> ou </w:t>
-            </w:r>
-            <w:proofErr w:type="spellStart"/>
-            <w:r>
-              <w:rPr>
-                <w:b w:val="0"/>
-                <w:bCs w:val="0"/>
-                <w:i/>
-                <w:iCs/>
-                <w:highlight w:val="yellow"/>
-              </w:rPr>
-              <w:t>burn</w:t>
-            </w:r>
-            <w:proofErr w:type="spellEnd"/>
-            <w:r>
-              <w:rPr>
-                <w:b w:val="0"/>
-                <w:bCs w:val="0"/>
-                <w:i/>
-                <w:iCs/>
-                <w:highlight w:val="yellow"/>
-              </w:rPr>
-              <w:t xml:space="preserve"> </w:t>
-            </w:r>
-            <w:proofErr w:type="spellStart"/>
-            <w:r>
-              <w:rPr>
-                <w:b w:val="0"/>
-                <w:bCs w:val="0"/>
-                <w:i/>
-                <w:iCs/>
-                <w:highlight w:val="yellow"/>
-              </w:rPr>
-              <w:t>up</w:t>
-            </w:r>
-            <w:proofErr w:type="spellEnd"/>
+              <w:t>burn up</w:t>
+            </w:r>
             <w:r>
               <w:rPr>
                 <w:b w:val="0"/>
@@ -13597,25 +13024,7 @@
                 <w:bCs w:val="0"/>
                 <w:highlight w:val="yellow"/>
               </w:rPr>
-              <w:t xml:space="preserve">retirar do </w:t>
-            </w:r>
-            <w:proofErr w:type="spellStart"/>
-            <w:r>
-              <w:rPr>
-                <w:b w:val="0"/>
-                <w:bCs w:val="0"/>
-                <w:highlight w:val="yellow"/>
-              </w:rPr>
-              <w:t>jira</w:t>
-            </w:r>
-            <w:proofErr w:type="spellEnd"/>
-            <w:r>
-              <w:rPr>
-                <w:b w:val="0"/>
-                <w:bCs w:val="0"/>
-                <w:highlight w:val="yellow"/>
-              </w:rPr>
-              <w:t xml:space="preserve"> </w:t>
+              <w:t xml:space="preserve">retirar do jira </w:t>
             </w:r>
             <w:r>
               <w:rPr>
@@ -13660,31 +13069,13 @@
         <w:pStyle w:val="Ttulo2"/>
       </w:pPr>
       <w:bookmarkStart w:id="39" w:name="_Toc71369107"/>
-      <w:proofErr w:type="spellStart"/>
       <w:r>
         <w:rPr>
           <w:i/>
           <w:iCs/>
         </w:rPr>
-        <w:t>Retrospective</w:t>
-      </w:r>
-      <w:proofErr w:type="spellEnd"/>
-      <w:r>
-        <w:rPr>
-          <w:i/>
-          <w:iCs/>
-        </w:rPr>
-        <w:t xml:space="preserve"> </w:t>
-      </w:r>
-      <w:proofErr w:type="spellStart"/>
-      <w:r>
-        <w:rPr>
-          <w:i/>
-          <w:iCs/>
-        </w:rPr>
-        <w:t>Summary</w:t>
-      </w:r>
-      <w:proofErr w:type="spellEnd"/>
+        <w:t>Retrospective Summary</w:t>
+      </w:r>
       <w:r>
         <w:t xml:space="preserve"> do Projeto</w:t>
       </w:r>
@@ -13779,63 +13170,13 @@
             <w:gridSpan w:val="2"/>
           </w:tcPr>
           <w:p>
-            <w:proofErr w:type="spellStart"/>
             <w:r>
               <w:rPr>
                 <w:i/>
                 <w:iCs/>
               </w:rPr>
-              <w:t>Things</w:t>
-            </w:r>
-            <w:proofErr w:type="spellEnd"/>
-            <w:r>
-              <w:rPr>
-                <w:i/>
-                <w:iCs/>
-              </w:rPr>
-              <w:t xml:space="preserve"> </w:t>
-            </w:r>
-            <w:proofErr w:type="spellStart"/>
-            <w:r>
-              <w:rPr>
-                <w:i/>
-                <w:iCs/>
-              </w:rPr>
-              <w:t>that</w:t>
-            </w:r>
-            <w:proofErr w:type="spellEnd"/>
-            <w:r>
-              <w:rPr>
-                <w:i/>
-                <w:iCs/>
-              </w:rPr>
-              <w:t xml:space="preserve"> </w:t>
-            </w:r>
-            <w:proofErr w:type="spellStart"/>
-            <w:r>
-              <w:rPr>
-                <w:i/>
-                <w:iCs/>
-              </w:rPr>
-              <w:t>went</w:t>
-            </w:r>
-            <w:proofErr w:type="spellEnd"/>
-            <w:r>
-              <w:rPr>
-                <w:i/>
-                <w:iCs/>
-              </w:rPr>
-              <w:t xml:space="preserve"> </w:t>
-            </w:r>
-            <w:proofErr w:type="spellStart"/>
-            <w:r>
-              <w:rPr>
-                <w:i/>
-                <w:iCs/>
-              </w:rPr>
-              <w:t>well</w:t>
-            </w:r>
-            <w:proofErr w:type="spellEnd"/>
+              <w:t>Things that went well</w:t>
+            </w:r>
           </w:p>
         </w:tc>
       </w:tr>
@@ -14111,31 +13452,13 @@
             <w:gridSpan w:val="2"/>
           </w:tcPr>
           <w:p>
-            <w:proofErr w:type="spellStart"/>
             <w:r>
               <w:rPr>
                 <w:i/>
                 <w:iCs/>
               </w:rPr>
-              <w:t>Lessons</w:t>
-            </w:r>
-            <w:proofErr w:type="spellEnd"/>
-            <w:r>
-              <w:rPr>
-                <w:i/>
-                <w:iCs/>
-              </w:rPr>
-              <w:t xml:space="preserve"> </w:t>
-            </w:r>
-            <w:proofErr w:type="spellStart"/>
-            <w:r>
-              <w:rPr>
-                <w:i/>
-                <w:iCs/>
-              </w:rPr>
-              <w:t>learned</w:t>
-            </w:r>
-            <w:proofErr w:type="spellEnd"/>
+              <w:t>Lessons learned</w:t>
+            </w:r>
           </w:p>
         </w:tc>
       </w:tr>
@@ -14448,11 +13771,9 @@
       <w:r>
         <w:t xml:space="preserve">Enquanto grupo, a organização nunca falhou e o desenvolvimento do projeto sempre decorreu dentro da normalidade. O grupo ficou homogeneizado com o facto de termos divido tarefas e o facto de nos termos ajudado sempre uns aos outros, isso uniu-nos e a força da nossa união está presente no trabalho que conseguimos desenvolver. Como já foi dito, este projeto alargou o nosso leque de competências digitais, mas para além disso, ensinou-nos a trabalhar como grupo e a saber partilhar ideias e a ouvir as ideias dos outros membros do grupo. Enquanto grupo, fizemos uma excelente gestão de tempo e de tarefas, o que facilitou a organização do nosso trabalho. A utilização do utilitário “GitHub” também foi uma excelente ajuda neste ponto, tendo em conta que era muito fácil realizar alterações ou atualizações no código a qualquer altura do dia, indicando uma breve descrição daquilo que foi feito ou alterado, sem ter a necessidade de entrar em contacto com o grupo.  Por fim, a vontade de desenvolver este projeto enquanto grupo. Fomos um grupo que nunca quis deixar nada para o fim e isso deu-nos um </w:t>
       </w:r>
-      <w:proofErr w:type="gramStart"/>
-      <w:r>
-        <w:t>à vontade</w:t>
-      </w:r>
-      <w:proofErr w:type="gramEnd"/>
+      <w:r>
+        <w:t>à-vontade</w:t>
+      </w:r>
       <w:r>
         <w:t xml:space="preserve"> com o tempo de desenvolvimento do projeto. </w:t>
       </w:r>
@@ -19180,6 +18501,12 @@
 </file>
 
 <file path=customXml/item1.xml><?xml version="1.0" encoding="utf-8"?>
+<p:properties xmlns:p="http://schemas.microsoft.com/office/2006/metadata/properties" xmlns:xsi="http://www.w3.org/2001/XMLSchema-instance" xmlns:pc="http://schemas.microsoft.com/office/infopath/2007/PartnerControls">
+  <documentManagement/>
+</p:properties>
+</file>
+
+<file path=customXml/item2.xml><?xml version="1.0" encoding="utf-8"?>
 <ct:contentTypeSchema xmlns:ct="http://schemas.microsoft.com/office/2006/metadata/contentType" xmlns:ma="http://schemas.microsoft.com/office/2006/metadata/properties/metaAttributes" ct:_="" ma:_="" ma:contentTypeName="Documento" ma:contentTypeID="0x0101003F8ECAAF88AFCB4AB1D806FDE394FD03" ma:contentTypeVersion="6" ma:contentTypeDescription="Criar um novo documento." ma:contentTypeScope="" ma:versionID="6d1051060b9683efd821582e69f43a5c">
   <xsd:schema xmlns:xsd="http://www.w3.org/2001/XMLSchema" xmlns:xs="http://www.w3.org/2001/XMLSchema" xmlns:p="http://schemas.microsoft.com/office/2006/metadata/properties" xmlns:ns2="52a6887f-9537-4a34-8793-b765f13d0873" targetNamespace="http://schemas.microsoft.com/office/2006/metadata/properties" ma:root="true" ma:fieldsID="6507219f1227121c91f4bae74005a79b" ns2:_="">
     <xsd:import namespace="52a6887f-9537-4a34-8793-b765f13d0873"/>
@@ -19337,13 +18664,11 @@
 </ct:contentTypeSchema>
 </file>
 
-<file path=customXml/item2.xml><?xml version="1.0" encoding="utf-8"?>
-<p:properties xmlns:p="http://schemas.microsoft.com/office/2006/metadata/properties" xmlns:xsi="http://www.w3.org/2001/XMLSchema-instance" xmlns:pc="http://schemas.microsoft.com/office/infopath/2007/PartnerControls">
-  <documentManagement/>
-</p:properties>
+<file path=customXml/item3.xml><?xml version="1.0" encoding="utf-8"?>
+<b:Sources xmlns:b="http://schemas.openxmlformats.org/officeDocument/2006/bibliography" xmlns="http://schemas.openxmlformats.org/officeDocument/2006/bibliography" SelectedStyle="\APASixthEditionOfficeOnline.xsl" StyleName="APA" Version="6"/>
 </file>
 
-<file path=customXml/item3.xml><?xml version="1.0" encoding="utf-8"?>
+<file path=customXml/item4.xml><?xml version="1.0" encoding="utf-8"?>
 <?mso-contentType ?>
 <FormTemplates xmlns="http://schemas.microsoft.com/sharepoint/v3/contenttype/forms">
   <Display>DocumentLibraryForm</Display>
@@ -19352,11 +18677,16 @@
 </FormTemplates>
 </file>
 
-<file path=customXml/item4.xml><?xml version="1.0" encoding="utf-8"?>
-<b:Sources xmlns:b="http://schemas.openxmlformats.org/officeDocument/2006/bibliography" xmlns="http://schemas.openxmlformats.org/officeDocument/2006/bibliography" SelectedStyle="\APASixthEditionOfficeOnline.xsl" StyleName="APA" Version="6"/>
+<file path=customXml/itemProps1.xml><?xml version="1.0" encoding="utf-8"?>
+<ds:datastoreItem xmlns:ds="http://schemas.openxmlformats.org/officeDocument/2006/customXml" ds:itemID="{9DF3CA16-2820-4B1B-831B-2E9793A00AD0}">
+  <ds:schemaRefs>
+    <ds:schemaRef ds:uri="http://schemas.microsoft.com/office/2006/metadata/properties"/>
+    <ds:schemaRef ds:uri="http://schemas.microsoft.com/office/infopath/2007/PartnerControls"/>
+  </ds:schemaRefs>
+</ds:datastoreItem>
 </file>
 
-<file path=customXml/itemProps1.xml><?xml version="1.0" encoding="utf-8"?>
+<file path=customXml/itemProps2.xml><?xml version="1.0" encoding="utf-8"?>
 <ds:datastoreItem xmlns:ds="http://schemas.openxmlformats.org/officeDocument/2006/customXml" ds:itemID="{2FAEB990-56B4-4A0A-8282-FCA3A34B9F9D}">
   <ds:schemaRefs>
     <ds:schemaRef ds:uri="http://schemas.microsoft.com/office/2006/metadata/contentType"/>
@@ -19374,27 +18704,18 @@
 </ds:datastoreItem>
 </file>
 
-<file path=customXml/itemProps2.xml><?xml version="1.0" encoding="utf-8"?>
-<ds:datastoreItem xmlns:ds="http://schemas.openxmlformats.org/officeDocument/2006/customXml" ds:itemID="{9DF3CA16-2820-4B1B-831B-2E9793A00AD0}">
+<file path=customXml/itemProps3.xml><?xml version="1.0" encoding="utf-8"?>
+<ds:datastoreItem xmlns:ds="http://schemas.openxmlformats.org/officeDocument/2006/customXml" ds:itemID="{34E35503-31BE-4C22-8EB5-1B8C3DFFC716}">
   <ds:schemaRefs>
-    <ds:schemaRef ds:uri="http://schemas.microsoft.com/office/2006/metadata/properties"/>
-    <ds:schemaRef ds:uri="http://schemas.microsoft.com/office/infopath/2007/PartnerControls"/>
+    <ds:schemaRef ds:uri="http://schemas.openxmlformats.org/officeDocument/2006/bibliography"/>
   </ds:schemaRefs>
 </ds:datastoreItem>
 </file>
 
-<file path=customXml/itemProps3.xml><?xml version="1.0" encoding="utf-8"?>
+<file path=customXml/itemProps4.xml><?xml version="1.0" encoding="utf-8"?>
 <ds:datastoreItem xmlns:ds="http://schemas.openxmlformats.org/officeDocument/2006/customXml" ds:itemID="{B338E58A-3F62-4B99-9860-4D82DA024BD6}">
   <ds:schemaRefs>
     <ds:schemaRef ds:uri="http://schemas.microsoft.com/sharepoint/v3/contenttype/forms"/>
   </ds:schemaRefs>
 </ds:datastoreItem>
-</file>
-
-<file path=customXml/itemProps4.xml><?xml version="1.0" encoding="utf-8"?>
-<ds:datastoreItem xmlns:ds="http://schemas.openxmlformats.org/officeDocument/2006/customXml" ds:itemID="{34E35503-31BE-4C22-8EB5-1B8C3DFFC716}">
-  <ds:schemaRefs>
-    <ds:schemaRef ds:uri="http://schemas.openxmlformats.org/officeDocument/2006/bibliography"/>
-  </ds:schemaRefs>
-</ds:datastoreItem>
 </file>
</xml_diff>